<commit_message>
Adding link to repo
</commit_message>
<xml_diff>
--- a/Development of a Control Algorithm with Kalman Filter enhancement to control the altitude of a Quadcopter.docx
+++ b/Development of a Control Algorithm with Kalman Filter enhancement to control the altitude of a Quadcopter.docx
@@ -220,6 +220,30 @@
           <w:shd w:val="clear" w:color="auto" w:fill="FFFFFF"/>
         </w:rPr>
         <w:t xml:space="preserve"> accuracy and control strategy effectiveness.</w:t>
+      </w:r>
+      <w:r>
+        <w:rPr>
+          <w:rFonts w:ascii="Segoe UI" w:hAnsi="Segoe UI" w:cs="Segoe UI"/>
+          <w:color w:val="0D0D0D"/>
+          <w:shd w:val="clear" w:color="auto" w:fill="FFFFFF"/>
+        </w:rPr>
+        <w:t xml:space="preserve"> All code used in this report can be found at (</w:t>
+      </w:r>
+      <w:r>
+        <w:rPr>
+          <w:rFonts w:ascii="Segoe UI" w:hAnsi="Segoe UI" w:cs="Segoe UI"/>
+          <w:color w:val="0D0D0D"/>
+          <w:shd w:val="clear" w:color="auto" w:fill="FFFFFF"/>
+        </w:rPr>
+        <w:t>https://github.com/ben120-web/Quadcopter</w:t>
+      </w:r>
+      <w:r>
+        <w:rPr>
+          <w:rFonts w:ascii="Segoe UI" w:hAnsi="Segoe UI" w:cs="Segoe UI"/>
+          <w:color w:val="0D0D0D"/>
+          <w:shd w:val="clear" w:color="auto" w:fill="FFFFFF"/>
+        </w:rPr>
+        <w:t>).</w:t>
       </w:r>
     </w:p>
     <w:p>

</xml_diff>